<commit_message>
update: complete invoice and po generation
</commit_message>
<xml_diff>
--- a/backend/static/templates/invoice_template.docx
+++ b/backend/static/templates/invoice_template.docx
@@ -65,6 +65,7 @@
               <w:jc w:val="center"/>
               <w:rPr>
                 <w:b w:val="1"/>
+                <w:bCs w:val="1"/>
                 <w:sz w:val="20"/>
                 <w:szCs w:val="20"/>
               </w:rPr>
@@ -72,6 +73,7 @@
             <w:r>
               <w:rPr>
                 <w:b w:val="1"/>
+                <w:bCs w:val="1"/>
                 <w:sz w:val="20"/>
                 <w:szCs w:val="20"/>
                 <w:rtl w:val="0"/>
@@ -148,13 +150,15 @@
               <w:spacing w:line="240" w:lineRule="auto"/>
               <w:rPr>
                 <w:b w:val="1"/>
-                <w:sz w:val="14"/>
-                <w:szCs w:val="14"/>
-              </w:rPr>
-            </w:pPr>
-            <w:r>
-              <w:rPr>
-                <w:b w:val="1"/>
+                <w:bCs w:val="1"/>
+                <w:sz w:val="14"/>
+                <w:szCs w:val="14"/>
+              </w:rPr>
+            </w:pPr>
+            <w:r>
+              <w:rPr>
+                <w:b w:val="1"/>
+                <w:bCs w:val="1"/>
                 <w:sz w:val="14"/>
                 <w:szCs w:val="14"/>
                 <w:rtl w:val="0"/>
@@ -259,6 +263,7 @@
                     <w:spacing w:line="240" w:lineRule="auto"/>
                     <w:rPr>
                       <w:b w:val="1"/>
+                      <w:bCs w:val="1"/>
                       <w:sz w:val="14"/>
                       <w:szCs w:val="14"/>
                     </w:rPr>
@@ -266,6 +271,7 @@
                   <w:r>
                     <w:rPr>
                       <w:b w:val="1"/>
+                      <w:bCs w:val="1"/>
                       <w:sz w:val="14"/>
                       <w:szCs w:val="14"/>
                       <w:rtl w:val="0"/>
@@ -684,9 +690,25 @@
           </w:tcPr>
           <w:p>
             <w:pPr>
-              <w:widowControl w:val="0"/>
-              <w:spacing w:line="240" w:lineRule="auto"/>
-              <w:rPr/>
+              <w:keepNext w:val="0"/>
+              <w:keepLines w:val="0"/>
+              <w:pageBreakBefore w:val="0"/>
+              <w:widowControl w:val="0"/>
+              <w:pBdr>
+                <w:top w:space="0" w:sz="0" w:val="nil"/>
+                <w:left w:space="0" w:sz="0" w:val="nil"/>
+                <w:bottom w:space="0" w:sz="0" w:val="nil"/>
+                <w:right w:space="0" w:sz="0" w:val="nil"/>
+                <w:between w:space="0" w:sz="0" w:val="nil"/>
+              </w:pBdr>
+              <w:shd w:fill="auto" w:val="clear"/>
+              <w:spacing w:after="0" w:before="0" w:line="276" w:lineRule="auto"/>
+              <w:ind w:left="0" w:right="0" w:firstLine="0"/>
+              <w:jc w:val="left"/>
+              <w:rPr>
+                <w:sz w:val="14"/>
+                <w:szCs w:val="14"/>
+              </w:rPr>
             </w:pPr>
             <w:r>
               <w:rPr>
@@ -815,9 +837,25 @@
           </w:tcPr>
           <w:p>
             <w:pPr>
-              <w:widowControl w:val="0"/>
-              <w:spacing w:line="240" w:lineRule="auto"/>
-              <w:rPr/>
+              <w:keepNext w:val="0"/>
+              <w:keepLines w:val="0"/>
+              <w:pageBreakBefore w:val="0"/>
+              <w:widowControl w:val="0"/>
+              <w:pBdr>
+                <w:top w:space="0" w:sz="0" w:val="nil"/>
+                <w:left w:space="0" w:sz="0" w:val="nil"/>
+                <w:bottom w:space="0" w:sz="0" w:val="nil"/>
+                <w:right w:space="0" w:sz="0" w:val="nil"/>
+                <w:between w:space="0" w:sz="0" w:val="nil"/>
+              </w:pBdr>
+              <w:shd w:fill="auto" w:val="clear"/>
+              <w:spacing w:after="0" w:before="0" w:line="276" w:lineRule="auto"/>
+              <w:ind w:left="0" w:right="0" w:firstLine="0"/>
+              <w:jc w:val="left"/>
+              <w:rPr>
+                <w:sz w:val="14"/>
+                <w:szCs w:val="14"/>
+              </w:rPr>
             </w:pPr>
             <w:r>
               <w:rPr>
@@ -946,9 +984,25 @@
           </w:tcPr>
           <w:p>
             <w:pPr>
-              <w:widowControl w:val="0"/>
-              <w:spacing w:line="240" w:lineRule="auto"/>
-              <w:rPr/>
+              <w:keepNext w:val="0"/>
+              <w:keepLines w:val="0"/>
+              <w:pageBreakBefore w:val="0"/>
+              <w:widowControl w:val="0"/>
+              <w:pBdr>
+                <w:top w:space="0" w:sz="0" w:val="nil"/>
+                <w:left w:space="0" w:sz="0" w:val="nil"/>
+                <w:bottom w:space="0" w:sz="0" w:val="nil"/>
+                <w:right w:space="0" w:sz="0" w:val="nil"/>
+                <w:between w:space="0" w:sz="0" w:val="nil"/>
+              </w:pBdr>
+              <w:shd w:fill="auto" w:val="clear"/>
+              <w:spacing w:after="0" w:before="0" w:line="276" w:lineRule="auto"/>
+              <w:ind w:left="0" w:right="0" w:firstLine="0"/>
+              <w:jc w:val="left"/>
+              <w:rPr>
+                <w:sz w:val="14"/>
+                <w:szCs w:val="14"/>
+              </w:rPr>
             </w:pPr>
             <w:r>
               <w:rPr>
@@ -1011,9 +1065,25 @@
           </w:tcPr>
           <w:p>
             <w:pPr>
-              <w:widowControl w:val="0"/>
-              <w:spacing w:line="240" w:lineRule="auto"/>
-              <w:rPr/>
+              <w:keepNext w:val="0"/>
+              <w:keepLines w:val="0"/>
+              <w:pageBreakBefore w:val="0"/>
+              <w:widowControl w:val="0"/>
+              <w:pBdr>
+                <w:top w:space="0" w:sz="0" w:val="nil"/>
+                <w:left w:space="0" w:sz="0" w:val="nil"/>
+                <w:bottom w:space="0" w:sz="0" w:val="nil"/>
+                <w:right w:space="0" w:sz="0" w:val="nil"/>
+                <w:between w:space="0" w:sz="0" w:val="nil"/>
+              </w:pBdr>
+              <w:shd w:fill="auto" w:val="clear"/>
+              <w:spacing w:after="0" w:before="0" w:line="276" w:lineRule="auto"/>
+              <w:ind w:left="0" w:right="0" w:firstLine="0"/>
+              <w:jc w:val="left"/>
+              <w:rPr>
+                <w:sz w:val="14"/>
+                <w:szCs w:val="14"/>
+              </w:rPr>
             </w:pPr>
             <w:r>
               <w:rPr>
@@ -1041,13 +1111,15 @@
               <w:spacing w:line="240" w:lineRule="auto"/>
               <w:rPr>
                 <w:b w:val="1"/>
-                <w:sz w:val="14"/>
-                <w:szCs w:val="14"/>
-              </w:rPr>
-            </w:pPr>
-            <w:r>
-              <w:rPr>
-                <w:b w:val="1"/>
+                <w:bCs w:val="1"/>
+                <w:sz w:val="14"/>
+                <w:szCs w:val="14"/>
+              </w:rPr>
+            </w:pPr>
+            <w:r>
+              <w:rPr>
+                <w:b w:val="1"/>
+                <w:bCs w:val="1"/>
                 <w:sz w:val="14"/>
                 <w:szCs w:val="14"/>
                 <w:rtl w:val="0"/>
@@ -1072,7 +1144,7 @@
     <w:tbl>
       <w:tblPr>
         <w:tblStyle w:val="Table4"/>
-        <w:tblW w:w="10541.666666666668" w:type="dxa"/>
+        <w:tblW w:w="10545.0" w:type="dxa"/>
         <w:jc w:val="left"/>
         <w:tblInd w:w="-737.0078740157481" w:type="dxa"/>
         <w:tblBorders>
@@ -1088,19 +1160,19 @@
       </w:tblPr>
       <w:tblGrid>
         <w:gridCol w:w="570"/>
-        <w:gridCol w:w="5610"/>
-        <w:gridCol w:w="1095"/>
-        <w:gridCol w:w="750"/>
-        <w:gridCol w:w="1110"/>
-        <w:gridCol w:w="1406.6666666666674"/>
+        <w:gridCol w:w="6330"/>
+        <w:gridCol w:w="885"/>
+        <w:gridCol w:w="465"/>
+        <w:gridCol w:w="885"/>
+        <w:gridCol w:w="1410"/>
         <w:tblGridChange w:id="0">
           <w:tblGrid>
             <w:gridCol w:w="570"/>
-            <w:gridCol w:w="5610"/>
-            <w:gridCol w:w="1095"/>
-            <w:gridCol w:w="750"/>
-            <w:gridCol w:w="1110"/>
-            <w:gridCol w:w="1406.6666666666674"/>
+            <w:gridCol w:w="6330"/>
+            <w:gridCol w:w="885"/>
+            <w:gridCol w:w="465"/>
+            <w:gridCol w:w="885"/>
+            <w:gridCol w:w="1410"/>
           </w:tblGrid>
         </w:tblGridChange>
       </w:tblGrid>
@@ -1120,13 +1192,15 @@
               <w:jc w:val="center"/>
               <w:rPr>
                 <w:b w:val="1"/>
-                <w:sz w:val="14"/>
-                <w:szCs w:val="14"/>
-              </w:rPr>
-            </w:pPr>
-            <w:r>
-              <w:rPr>
-                <w:b w:val="1"/>
+                <w:bCs w:val="1"/>
+                <w:sz w:val="14"/>
+                <w:szCs w:val="14"/>
+              </w:rPr>
+            </w:pPr>
+            <w:r>
+              <w:rPr>
+                <w:b w:val="1"/>
+                <w:bCs w:val="1"/>
                 <w:sz w:val="14"/>
                 <w:szCs w:val="14"/>
                 <w:rtl w:val="0"/>
@@ -1146,13 +1220,15 @@
               <w:jc w:val="center"/>
               <w:rPr>
                 <w:b w:val="1"/>
-                <w:sz w:val="14"/>
-                <w:szCs w:val="14"/>
-              </w:rPr>
-            </w:pPr>
-            <w:r>
-              <w:rPr>
-                <w:b w:val="1"/>
+                <w:bCs w:val="1"/>
+                <w:sz w:val="14"/>
+                <w:szCs w:val="14"/>
+              </w:rPr>
+            </w:pPr>
+            <w:r>
+              <w:rPr>
+                <w:b w:val="1"/>
+                <w:bCs w:val="1"/>
                 <w:sz w:val="14"/>
                 <w:szCs w:val="14"/>
                 <w:rtl w:val="0"/>
@@ -1172,13 +1248,15 @@
               <w:jc w:val="center"/>
               <w:rPr>
                 <w:b w:val="1"/>
-                <w:sz w:val="14"/>
-                <w:szCs w:val="14"/>
-              </w:rPr>
-            </w:pPr>
-            <w:r>
-              <w:rPr>
-                <w:b w:val="1"/>
+                <w:bCs w:val="1"/>
+                <w:sz w:val="14"/>
+                <w:szCs w:val="14"/>
+              </w:rPr>
+            </w:pPr>
+            <w:r>
+              <w:rPr>
+                <w:b w:val="1"/>
+                <w:bCs w:val="1"/>
                 <w:sz w:val="14"/>
                 <w:szCs w:val="14"/>
                 <w:rtl w:val="0"/>
@@ -1198,13 +1276,15 @@
               <w:jc w:val="center"/>
               <w:rPr>
                 <w:b w:val="1"/>
-                <w:sz w:val="14"/>
-                <w:szCs w:val="14"/>
-              </w:rPr>
-            </w:pPr>
-            <w:r>
-              <w:rPr>
-                <w:b w:val="1"/>
+                <w:bCs w:val="1"/>
+                <w:sz w:val="14"/>
+                <w:szCs w:val="14"/>
+              </w:rPr>
+            </w:pPr>
+            <w:r>
+              <w:rPr>
+                <w:b w:val="1"/>
+                <w:bCs w:val="1"/>
                 <w:sz w:val="14"/>
                 <w:szCs w:val="14"/>
                 <w:rtl w:val="0"/>
@@ -1224,13 +1304,15 @@
               <w:jc w:val="center"/>
               <w:rPr>
                 <w:b w:val="1"/>
-                <w:sz w:val="14"/>
-                <w:szCs w:val="14"/>
-              </w:rPr>
-            </w:pPr>
-            <w:r>
-              <w:rPr>
-                <w:b w:val="1"/>
+                <w:bCs w:val="1"/>
+                <w:sz w:val="14"/>
+                <w:szCs w:val="14"/>
+              </w:rPr>
+            </w:pPr>
+            <w:r>
+              <w:rPr>
+                <w:b w:val="1"/>
+                <w:bCs w:val="1"/>
                 <w:sz w:val="14"/>
                 <w:szCs w:val="14"/>
                 <w:rtl w:val="0"/>
@@ -1250,13 +1332,15 @@
               <w:jc w:val="center"/>
               <w:rPr>
                 <w:b w:val="1"/>
-                <w:sz w:val="14"/>
-                <w:szCs w:val="14"/>
-              </w:rPr>
-            </w:pPr>
-            <w:r>
-              <w:rPr>
-                <w:b w:val="1"/>
+                <w:bCs w:val="1"/>
+                <w:sz w:val="14"/>
+                <w:szCs w:val="14"/>
+              </w:rPr>
+            </w:pPr>
+            <w:r>
+              <w:rPr>
+                <w:b w:val="1"/>
+                <w:bCs w:val="1"/>
                 <w:sz w:val="14"/>
                 <w:szCs w:val="14"/>
                 <w:rtl w:val="0"/>
@@ -1600,6 +1684,7 @@
                     <w:spacing w:line="240" w:lineRule="auto"/>
                     <w:rPr>
                       <w:b w:val="1"/>
+                      <w:bCs w:val="1"/>
                       <w:sz w:val="14"/>
                       <w:szCs w:val="14"/>
                     </w:rPr>
@@ -1607,6 +1692,7 @@
                   <w:r>
                     <w:rPr>
                       <w:b w:val="1"/>
+                      <w:bCs w:val="1"/>
                       <w:sz w:val="14"/>
                       <w:szCs w:val="14"/>
                       <w:rtl w:val="0"/>
@@ -1672,6 +1758,7 @@
                     <w:spacing w:line="240" w:lineRule="auto"/>
                     <w:rPr>
                       <w:b w:val="1"/>
+                      <w:bCs w:val="1"/>
                       <w:sz w:val="14"/>
                       <w:szCs w:val="14"/>
                     </w:rPr>
@@ -1679,6 +1766,7 @@
                   <w:r>
                     <w:rPr>
                       <w:b w:val="1"/>
+                      <w:bCs w:val="1"/>
                       <w:sz w:val="14"/>
                       <w:szCs w:val="14"/>
                       <w:rtl w:val="0"/>
@@ -1930,13 +2018,15 @@
               <w:spacing w:line="240" w:lineRule="auto"/>
               <w:rPr>
                 <w:b w:val="1"/>
-                <w:sz w:val="14"/>
-                <w:szCs w:val="14"/>
-              </w:rPr>
-            </w:pPr>
-            <w:r>
-              <w:rPr>
-                <w:b w:val="1"/>
+                <w:bCs w:val="1"/>
+                <w:sz w:val="14"/>
+                <w:szCs w:val="14"/>
+              </w:rPr>
+            </w:pPr>
+            <w:r>
+              <w:rPr>
+                <w:b w:val="1"/>
+                <w:bCs w:val="1"/>
                 <w:sz w:val="14"/>
                 <w:szCs w:val="14"/>
                 <w:rtl w:val="0"/>
@@ -1961,13 +2051,15 @@
               <w:jc w:val="center"/>
               <w:rPr>
                 <w:b w:val="1"/>
-                <w:sz w:val="14"/>
-                <w:szCs w:val="14"/>
-              </w:rPr>
-            </w:pPr>
-            <w:r>
-              <w:rPr>
-                <w:b w:val="1"/>
+                <w:bCs w:val="1"/>
+                <w:sz w:val="14"/>
+                <w:szCs w:val="14"/>
+              </w:rPr>
+            </w:pPr>
+            <w:r>
+              <w:rPr>
+                <w:b w:val="1"/>
+                <w:bCs w:val="1"/>
                 <w:sz w:val="14"/>
                 <w:szCs w:val="14"/>
                 <w:rtl w:val="0"/>
@@ -1995,9 +2087,27 @@
           </w:tcPr>
           <w:p>
             <w:pPr>
-              <w:widowControl w:val="0"/>
-              <w:spacing w:line="240" w:lineRule="auto"/>
-              <w:rPr/>
+              <w:keepNext w:val="0"/>
+              <w:keepLines w:val="0"/>
+              <w:pageBreakBefore w:val="0"/>
+              <w:widowControl w:val="0"/>
+              <w:pBdr>
+                <w:top w:space="0" w:sz="0" w:val="nil"/>
+                <w:left w:space="0" w:sz="0" w:val="nil"/>
+                <w:bottom w:space="0" w:sz="0" w:val="nil"/>
+                <w:right w:space="0" w:sz="0" w:val="nil"/>
+                <w:between w:space="0" w:sz="0" w:val="nil"/>
+              </w:pBdr>
+              <w:shd w:fill="auto" w:val="clear"/>
+              <w:spacing w:after="0" w:before="0" w:line="276" w:lineRule="auto"/>
+              <w:ind w:left="0" w:right="0" w:firstLine="0"/>
+              <w:jc w:val="left"/>
+              <w:rPr>
+                <w:b w:val="1"/>
+                <w:bCs w:val="1"/>
+                <w:sz w:val="14"/>
+                <w:szCs w:val="14"/>
+              </w:rPr>
             </w:pPr>
             <w:r>
               <w:rPr>
@@ -2082,9 +2192,25 @@
           </w:tcPr>
           <w:p>
             <w:pPr>
-              <w:widowControl w:val="0"/>
-              <w:spacing w:line="240" w:lineRule="auto"/>
-              <w:rPr/>
+              <w:keepNext w:val="0"/>
+              <w:keepLines w:val="0"/>
+              <w:pageBreakBefore w:val="0"/>
+              <w:widowControl w:val="0"/>
+              <w:pBdr>
+                <w:top w:space="0" w:sz="0" w:val="nil"/>
+                <w:left w:space="0" w:sz="0" w:val="nil"/>
+                <w:bottom w:space="0" w:sz="0" w:val="nil"/>
+                <w:right w:space="0" w:sz="0" w:val="nil"/>
+                <w:between w:space="0" w:sz="0" w:val="nil"/>
+              </w:pBdr>
+              <w:shd w:fill="auto" w:val="clear"/>
+              <w:spacing w:after="0" w:before="0" w:line="276" w:lineRule="auto"/>
+              <w:ind w:left="0" w:right="0" w:firstLine="0"/>
+              <w:jc w:val="left"/>
+              <w:rPr>
+                <w:sz w:val="14"/>
+                <w:szCs w:val="14"/>
+              </w:rPr>
             </w:pPr>
             <w:r>
               <w:rPr>
@@ -2108,13 +2234,15 @@
               <w:spacing w:line="240" w:lineRule="auto"/>
               <w:rPr>
                 <w:b w:val="1"/>
-                <w:sz w:val="14"/>
-                <w:szCs w:val="14"/>
-              </w:rPr>
-            </w:pPr>
-            <w:r>
-              <w:rPr>
-                <w:b w:val="1"/>
+                <w:bCs w:val="1"/>
+                <w:sz w:val="14"/>
+                <w:szCs w:val="14"/>
+              </w:rPr>
+            </w:pPr>
+            <w:r>
+              <w:rPr>
+                <w:b w:val="1"/>
+                <w:bCs w:val="1"/>
                 <w:sz w:val="14"/>
                 <w:szCs w:val="14"/>
                 <w:rtl w:val="0"/>
@@ -2139,13 +2267,15 @@
               <w:jc w:val="center"/>
               <w:rPr>
                 <w:b w:val="1"/>
-                <w:sz w:val="14"/>
-                <w:szCs w:val="14"/>
-              </w:rPr>
-            </w:pPr>
-            <w:r>
-              <w:rPr>
-                <w:b w:val="1"/>
+                <w:bCs w:val="1"/>
+                <w:sz w:val="14"/>
+                <w:szCs w:val="14"/>
+              </w:rPr>
+            </w:pPr>
+            <w:r>
+              <w:rPr>
+                <w:b w:val="1"/>
+                <w:bCs w:val="1"/>
                 <w:sz w:val="14"/>
                 <w:szCs w:val="14"/>
                 <w:rtl w:val="0"/>
@@ -2173,9 +2303,27 @@
           </w:tcPr>
           <w:p>
             <w:pPr>
-              <w:widowControl w:val="0"/>
-              <w:spacing w:line="240" w:lineRule="auto"/>
-              <w:rPr/>
+              <w:keepNext w:val="0"/>
+              <w:keepLines w:val="0"/>
+              <w:pageBreakBefore w:val="0"/>
+              <w:widowControl w:val="0"/>
+              <w:pBdr>
+                <w:top w:space="0" w:sz="0" w:val="nil"/>
+                <w:left w:space="0" w:sz="0" w:val="nil"/>
+                <w:bottom w:space="0" w:sz="0" w:val="nil"/>
+                <w:right w:space="0" w:sz="0" w:val="nil"/>
+                <w:between w:space="0" w:sz="0" w:val="nil"/>
+              </w:pBdr>
+              <w:shd w:fill="auto" w:val="clear"/>
+              <w:spacing w:after="0" w:before="0" w:line="276" w:lineRule="auto"/>
+              <w:ind w:left="0" w:right="0" w:firstLine="0"/>
+              <w:jc w:val="left"/>
+              <w:rPr>
+                <w:b w:val="1"/>
+                <w:bCs w:val="1"/>
+                <w:sz w:val="14"/>
+                <w:szCs w:val="14"/>
+              </w:rPr>
             </w:pPr>
             <w:r>
               <w:rPr>
@@ -2202,13 +2350,15 @@
               <w:spacing w:line="240" w:lineRule="auto"/>
               <w:rPr>
                 <w:b w:val="1"/>
-                <w:sz w:val="14"/>
-                <w:szCs w:val="14"/>
-              </w:rPr>
-            </w:pPr>
-            <w:r>
-              <w:rPr>
-                <w:b w:val="1"/>
+                <w:bCs w:val="1"/>
+                <w:sz w:val="14"/>
+                <w:szCs w:val="14"/>
+              </w:rPr>
+            </w:pPr>
+            <w:r>
+              <w:rPr>
+                <w:b w:val="1"/>
+                <w:bCs w:val="1"/>
                 <w:sz w:val="14"/>
                 <w:szCs w:val="14"/>
                 <w:rtl w:val="0"/>
@@ -2265,9 +2415,25 @@
           </w:tcPr>
           <w:p>
             <w:pPr>
-              <w:widowControl w:val="0"/>
-              <w:spacing w:line="240" w:lineRule="auto"/>
-              <w:rPr/>
+              <w:keepNext w:val="0"/>
+              <w:keepLines w:val="0"/>
+              <w:pageBreakBefore w:val="0"/>
+              <w:widowControl w:val="0"/>
+              <w:pBdr>
+                <w:top w:space="0" w:sz="0" w:val="nil"/>
+                <w:left w:space="0" w:sz="0" w:val="nil"/>
+                <w:bottom w:space="0" w:sz="0" w:val="nil"/>
+                <w:right w:space="0" w:sz="0" w:val="nil"/>
+                <w:between w:space="0" w:sz="0" w:val="nil"/>
+              </w:pBdr>
+              <w:shd w:fill="auto" w:val="clear"/>
+              <w:spacing w:after="0" w:before="0" w:line="276" w:lineRule="auto"/>
+              <w:ind w:left="0" w:right="0" w:firstLine="0"/>
+              <w:jc w:val="left"/>
+              <w:rPr>
+                <w:sz w:val="14"/>
+                <w:szCs w:val="14"/>
+              </w:rPr>
             </w:pPr>
             <w:r>
               <w:rPr>
@@ -2333,8 +2499,11 @@
             </w:pPr>
             <w:r>
               <w:rPr>
-                <w:rtl w:val="0"/>
-              </w:rPr>
+                <w:sz w:val="14"/>
+                <w:szCs w:val="14"/>
+                <w:rtl w:val="0"/>
+              </w:rPr>
+              <w:t xml:space="preserve">{{COMMISSION}}</w:t>
             </w:r>
           </w:p>
         </w:tc>
@@ -2357,9 +2526,25 @@
           </w:tcPr>
           <w:p>
             <w:pPr>
-              <w:widowControl w:val="0"/>
-              <w:spacing w:line="240" w:lineRule="auto"/>
-              <w:rPr/>
+              <w:keepNext w:val="0"/>
+              <w:keepLines w:val="0"/>
+              <w:pageBreakBefore w:val="0"/>
+              <w:widowControl w:val="0"/>
+              <w:pBdr>
+                <w:top w:space="0" w:sz="0" w:val="nil"/>
+                <w:left w:space="0" w:sz="0" w:val="nil"/>
+                <w:bottom w:space="0" w:sz="0" w:val="nil"/>
+                <w:right w:space="0" w:sz="0" w:val="nil"/>
+                <w:between w:space="0" w:sz="0" w:val="nil"/>
+              </w:pBdr>
+              <w:shd w:fill="auto" w:val="clear"/>
+              <w:spacing w:after="0" w:before="0" w:line="276" w:lineRule="auto"/>
+              <w:ind w:left="0" w:right="0" w:firstLine="0"/>
+              <w:jc w:val="left"/>
+              <w:rPr>
+                <w:sz w:val="14"/>
+                <w:szCs w:val="14"/>
+              </w:rPr>
             </w:pPr>
             <w:r>
               <w:rPr>
@@ -2447,9 +2632,25 @@
           </w:tcPr>
           <w:p>
             <w:pPr>
-              <w:widowControl w:val="0"/>
-              <w:spacing w:line="240" w:lineRule="auto"/>
-              <w:rPr/>
+              <w:keepNext w:val="0"/>
+              <w:keepLines w:val="0"/>
+              <w:pageBreakBefore w:val="0"/>
+              <w:widowControl w:val="0"/>
+              <w:pBdr>
+                <w:top w:space="0" w:sz="0" w:val="nil"/>
+                <w:left w:space="0" w:sz="0" w:val="nil"/>
+                <w:bottom w:space="0" w:sz="0" w:val="nil"/>
+                <w:right w:space="0" w:sz="0" w:val="nil"/>
+                <w:between w:space="0" w:sz="0" w:val="nil"/>
+              </w:pBdr>
+              <w:shd w:fill="auto" w:val="clear"/>
+              <w:spacing w:after="0" w:before="0" w:line="276" w:lineRule="auto"/>
+              <w:ind w:left="0" w:right="0" w:firstLine="0"/>
+              <w:jc w:val="left"/>
+              <w:rPr>
+                <w:sz w:val="14"/>
+                <w:szCs w:val="14"/>
+              </w:rPr>
             </w:pPr>
             <w:r>
               <w:rPr>
@@ -2537,9 +2738,25 @@
           </w:tcPr>
           <w:p>
             <w:pPr>
-              <w:widowControl w:val="0"/>
-              <w:spacing w:line="240" w:lineRule="auto"/>
-              <w:rPr/>
+              <w:keepNext w:val="0"/>
+              <w:keepLines w:val="0"/>
+              <w:pageBreakBefore w:val="0"/>
+              <w:widowControl w:val="0"/>
+              <w:pBdr>
+                <w:top w:space="0" w:sz="0" w:val="nil"/>
+                <w:left w:space="0" w:sz="0" w:val="nil"/>
+                <w:bottom w:space="0" w:sz="0" w:val="nil"/>
+                <w:right w:space="0" w:sz="0" w:val="nil"/>
+                <w:between w:space="0" w:sz="0" w:val="nil"/>
+              </w:pBdr>
+              <w:shd w:fill="auto" w:val="clear"/>
+              <w:spacing w:after="0" w:before="0" w:line="276" w:lineRule="auto"/>
+              <w:ind w:left="0" w:right="0" w:firstLine="0"/>
+              <w:jc w:val="left"/>
+              <w:rPr>
+                <w:sz w:val="14"/>
+                <w:szCs w:val="14"/>
+              </w:rPr>
             </w:pPr>
             <w:r>
               <w:rPr>
@@ -2626,9 +2843,25 @@
           </w:tcPr>
           <w:p>
             <w:pPr>
-              <w:widowControl w:val="0"/>
-              <w:spacing w:line="240" w:lineRule="auto"/>
-              <w:rPr/>
+              <w:keepNext w:val="0"/>
+              <w:keepLines w:val="0"/>
+              <w:pageBreakBefore w:val="0"/>
+              <w:widowControl w:val="0"/>
+              <w:pBdr>
+                <w:top w:space="0" w:sz="0" w:val="nil"/>
+                <w:left w:space="0" w:sz="0" w:val="nil"/>
+                <w:bottom w:space="0" w:sz="0" w:val="nil"/>
+                <w:right w:space="0" w:sz="0" w:val="nil"/>
+                <w:between w:space="0" w:sz="0" w:val="nil"/>
+              </w:pBdr>
+              <w:shd w:fill="auto" w:val="clear"/>
+              <w:spacing w:after="0" w:before="0" w:line="276" w:lineRule="auto"/>
+              <w:ind w:left="0" w:right="0" w:firstLine="0"/>
+              <w:jc w:val="left"/>
+              <w:rPr>
+                <w:sz w:val="14"/>
+                <w:szCs w:val="14"/>
+              </w:rPr>
             </w:pPr>
             <w:r>
               <w:rPr>
@@ -2652,13 +2885,15 @@
               <w:spacing w:line="240" w:lineRule="auto"/>
               <w:rPr>
                 <w:b w:val="1"/>
-                <w:sz w:val="14"/>
-                <w:szCs w:val="14"/>
-              </w:rPr>
-            </w:pPr>
-            <w:r>
-              <w:rPr>
-                <w:b w:val="1"/>
+                <w:bCs w:val="1"/>
+                <w:sz w:val="14"/>
+                <w:szCs w:val="14"/>
+              </w:rPr>
+            </w:pPr>
+            <w:r>
+              <w:rPr>
+                <w:b w:val="1"/>
+                <w:bCs w:val="1"/>
                 <w:sz w:val="14"/>
                 <w:szCs w:val="14"/>
                 <w:rtl w:val="0"/>
@@ -2683,13 +2918,15 @@
               <w:jc w:val="center"/>
               <w:rPr>
                 <w:b w:val="1"/>
-                <w:sz w:val="14"/>
-                <w:szCs w:val="14"/>
-              </w:rPr>
-            </w:pPr>
-            <w:r>
-              <w:rPr>
-                <w:b w:val="1"/>
+                <w:bCs w:val="1"/>
+                <w:sz w:val="14"/>
+                <w:szCs w:val="14"/>
+              </w:rPr>
+            </w:pPr>
+            <w:r>
+              <w:rPr>
+                <w:b w:val="1"/>
+                <w:bCs w:val="1"/>
                 <w:sz w:val="14"/>
                 <w:szCs w:val="14"/>
                 <w:rtl w:val="0"/>
@@ -2749,13 +2986,15 @@
               <w:spacing w:line="240" w:lineRule="auto"/>
               <w:rPr>
                 <w:b w:val="1"/>
-                <w:sz w:val="14"/>
-                <w:szCs w:val="14"/>
-              </w:rPr>
-            </w:pPr>
-            <w:r>
-              <w:rPr>
-                <w:b w:val="1"/>
+                <w:bCs w:val="1"/>
+                <w:sz w:val="14"/>
+                <w:szCs w:val="14"/>
+              </w:rPr>
+            </w:pPr>
+            <w:r>
+              <w:rPr>
+                <w:b w:val="1"/>
+                <w:bCs w:val="1"/>
                 <w:sz w:val="14"/>
                 <w:szCs w:val="14"/>
                 <w:rtl w:val="0"/>
@@ -2772,13 +3011,15 @@
               <w:spacing w:line="240" w:lineRule="auto"/>
               <w:rPr>
                 <w:b w:val="1"/>
-                <w:sz w:val="14"/>
-                <w:szCs w:val="14"/>
-              </w:rPr>
-            </w:pPr>
-            <w:r>
-              <w:rPr>
-                <w:b w:val="1"/>
+                <w:bCs w:val="1"/>
+                <w:sz w:val="14"/>
+                <w:szCs w:val="14"/>
+              </w:rPr>
+            </w:pPr>
+            <w:r>
+              <w:rPr>
+                <w:b w:val="1"/>
+                <w:bCs w:val="1"/>
                 <w:sz w:val="14"/>
                 <w:szCs w:val="14"/>
                 <w:rtl w:val="0"/>
@@ -2795,13 +3036,15 @@
               <w:spacing w:line="240" w:lineRule="auto"/>
               <w:rPr>
                 <w:b w:val="1"/>
-                <w:sz w:val="14"/>
-                <w:szCs w:val="14"/>
-              </w:rPr>
-            </w:pPr>
-            <w:r>
-              <w:rPr>
-                <w:b w:val="1"/>
+                <w:bCs w:val="1"/>
+                <w:sz w:val="14"/>
+                <w:szCs w:val="14"/>
+              </w:rPr>
+            </w:pPr>
+            <w:r>
+              <w:rPr>
+                <w:b w:val="1"/>
+                <w:bCs w:val="1"/>
                 <w:sz w:val="14"/>
                 <w:szCs w:val="14"/>
                 <w:rtl w:val="0"/>
@@ -2824,13 +3067,15 @@
               <w:spacing w:line="240" w:lineRule="auto"/>
               <w:rPr>
                 <w:b w:val="1"/>
-                <w:sz w:val="14"/>
-                <w:szCs w:val="14"/>
-              </w:rPr>
-            </w:pPr>
-            <w:r>
-              <w:rPr>
-                <w:b w:val="1"/>
+                <w:bCs w:val="1"/>
+                <w:sz w:val="14"/>
+                <w:szCs w:val="14"/>
+              </w:rPr>
+            </w:pPr>
+            <w:r>
+              <w:rPr>
+                <w:b w:val="1"/>
+                <w:bCs w:val="1"/>
                 <w:sz w:val="14"/>
                 <w:szCs w:val="14"/>
                 <w:rtl w:val="0"/>
@@ -2847,13 +3092,15 @@
               <w:spacing w:line="240" w:lineRule="auto"/>
               <w:rPr>
                 <w:b w:val="1"/>
-                <w:sz w:val="14"/>
-                <w:szCs w:val="14"/>
-              </w:rPr>
-            </w:pPr>
-            <w:r>
-              <w:rPr>
-                <w:b w:val="1"/>
+                <w:bCs w:val="1"/>
+                <w:sz w:val="14"/>
+                <w:szCs w:val="14"/>
+              </w:rPr>
+            </w:pPr>
+            <w:r>
+              <w:rPr>
+                <w:b w:val="1"/>
+                <w:bCs w:val="1"/>
                 <w:sz w:val="14"/>
                 <w:szCs w:val="14"/>
                 <w:rtl w:val="0"/>
@@ -2870,13 +3117,15 @@
               <w:spacing w:line="240" w:lineRule="auto"/>
               <w:rPr>
                 <w:b w:val="1"/>
-                <w:sz w:val="14"/>
-                <w:szCs w:val="14"/>
-              </w:rPr>
-            </w:pPr>
-            <w:r>
-              <w:rPr>
-                <w:b w:val="1"/>
+                <w:bCs w:val="1"/>
+                <w:sz w:val="14"/>
+                <w:szCs w:val="14"/>
+              </w:rPr>
+            </w:pPr>
+            <w:r>
+              <w:rPr>
+                <w:b w:val="1"/>
+                <w:bCs w:val="1"/>
                 <w:sz w:val="14"/>
                 <w:szCs w:val="14"/>
                 <w:rtl w:val="0"/>
@@ -2899,6 +3148,7 @@
               <w:spacing w:line="240" w:lineRule="auto"/>
               <w:rPr>
                 <w:b w:val="1"/>
+                <w:bCs w:val="1"/>
                 <w:sz w:val="14"/>
                 <w:szCs w:val="14"/>
               </w:rPr>
@@ -2918,6 +3168,7 @@
               <w:spacing w:line="240" w:lineRule="auto"/>
               <w:rPr>
                 <w:b w:val="1"/>
+                <w:bCs w:val="1"/>
                 <w:sz w:val="14"/>
                 <w:szCs w:val="14"/>
               </w:rPr>
@@ -2937,6 +3188,7 @@
               <w:spacing w:line="240" w:lineRule="auto"/>
               <w:rPr>
                 <w:b w:val="1"/>
+                <w:bCs w:val="1"/>
                 <w:sz w:val="14"/>
                 <w:szCs w:val="14"/>
               </w:rPr>
@@ -3143,12 +3395,58 @@
       </w:pPr>
       <w:r>
         <w:rPr>
+          <w:sz w:val="18"/>
+          <w:szCs w:val="18"/>
+        </w:rPr>
+        <w:drawing>
+          <wp:anchor allowOverlap="1" behindDoc="0" distB="114300" distT="114300" distL="114300" distR="114300" hidden="0" layoutInCell="1" locked="0" relativeHeight="0" simplePos="0">
+            <wp:simplePos x="0" y="0"/>
+            <wp:positionH relativeFrom="page">
+              <wp:posOffset>5619750</wp:posOffset>
+            </wp:positionH>
+            <wp:positionV relativeFrom="page">
+              <wp:posOffset>9336332</wp:posOffset>
+            </wp:positionV>
+            <wp:extent cx="1271588" cy="417301"/>
+            <wp:effectExtent b="0" l="0" r="0" t="0"/>
+            <wp:wrapNone/>
+            <wp:docPr id="1" name="image1.png"/>
+            <a:graphic>
+              <a:graphicData uri="http://schemas.openxmlformats.org/drawingml/2006/picture">
+                <pic:pic>
+                  <pic:nvPicPr>
+                    <pic:cNvPr id="0" name="image1.png"/>
+                    <pic:cNvPicPr preferRelativeResize="0"/>
+                  </pic:nvPicPr>
+                  <pic:blipFill>
+                    <a:blip r:embed="rId6"/>
+                    <a:srcRect b="0" l="0" r="0" t="0"/>
+                    <a:stretch>
+                      <a:fillRect/>
+                    </a:stretch>
+                  </pic:blipFill>
+                  <pic:spPr>
+                    <a:xfrm>
+                      <a:off x="0" y="0"/>
+                      <a:ext cx="1271588" cy="417301"/>
+                    </a:xfrm>
+                    <a:prstGeom prst="rect"/>
+                    <a:ln/>
+                  </pic:spPr>
+                </pic:pic>
+              </a:graphicData>
+            </a:graphic>
+          </wp:anchor>
+        </w:drawing>
+      </w:r>
+      <w:r>
+        <w:rPr>
           <w:rtl w:val="0"/>
         </w:rPr>
       </w:r>
     </w:p>
     <w:sectPr>
-      <w:headerReference r:id="rId6" w:type="default"/>
+      <w:headerReference r:id="rId7" w:type="default"/>
       <w:pgSz w:h="16834" w:w="11909" w:orient="portrait"/>
       <w:pgMar w:bottom="97.91338582677326" w:top="1440" w:left="1440" w:right="1440" w:header="720" w:footer="720"/>
       <w:pgNumType w:start="1"/>
@@ -3169,7 +3467,7 @@
         <wp:anchor allowOverlap="1" behindDoc="0" distB="114300" distT="114300" distL="114300" distR="114300" hidden="0" layoutInCell="1" locked="0" relativeHeight="0" simplePos="0">
           <wp:simplePos x="0" y="0"/>
           <wp:positionH relativeFrom="page">
-            <wp:posOffset>-20474</wp:posOffset>
+            <wp:posOffset>-20472</wp:posOffset>
           </wp:positionH>
           <wp:positionV relativeFrom="page">
             <wp:posOffset>0</wp:posOffset>
@@ -3177,12 +3475,12 @@
           <wp:extent cx="7600950" cy="1123248"/>
           <wp:effectExtent b="0" l="0" r="0" t="0"/>
           <wp:wrapNone/>
-          <wp:docPr id="1" name="image1.jpg"/>
+          <wp:docPr id="2" name="image2.jpg"/>
           <a:graphic>
             <a:graphicData uri="http://schemas.openxmlformats.org/drawingml/2006/picture">
               <pic:pic>
                 <pic:nvPicPr>
-                  <pic:cNvPr id="0" name="image1.jpg"/>
+                  <pic:cNvPr id="0" name="image2.jpg"/>
                   <pic:cNvPicPr preferRelativeResize="0"/>
                 </pic:nvPicPr>
                 <pic:blipFill>
@@ -3277,6 +3575,7 @@
     </w:pPr>
     <w:rPr>
       <w:b w:val="0"/>
+      <w:bCs w:val="0"/>
       <w:sz w:val="32"/>
       <w:szCs w:val="32"/>
     </w:rPr>
@@ -3293,6 +3592,7 @@
     </w:pPr>
     <w:rPr>
       <w:b w:val="0"/>
+      <w:bCs w:val="0"/>
       <w:color w:val="434343"/>
       <w:sz w:val="28"/>
       <w:szCs w:val="28"/>
@@ -3342,6 +3642,7 @@
     </w:pPr>
     <w:rPr>
       <w:i w:val="1"/>
+      <w:iCs w:val="1"/>
       <w:color w:val="666666"/>
       <w:sz w:val="22"/>
       <w:szCs w:val="22"/>
@@ -3375,6 +3676,7 @@
     <w:rPr>
       <w:rFonts w:ascii="Arial" w:cs="Arial" w:eastAsia="Arial" w:hAnsi="Arial"/>
       <w:i w:val="0"/>
+      <w:iCs w:val="0"/>
       <w:color w:val="666666"/>
       <w:sz w:val="30"/>
       <w:szCs w:val="30"/>
@@ -3392,88 +3694,14 @@
     <w:tblPr>
       <w:tblStyleRowBandSize w:val="1"/>
       <w:tblStyleColBandSize w:val="1"/>
-      <w:tblCellMar/>
     </w:tblPr>
-    <w:tblStylePr w:type="band1Horz">
-      <w:tcPr/>
-    </w:tblStylePr>
-    <w:tblStylePr w:type="band1Vert">
-      <w:tcPr/>
-    </w:tblStylePr>
-    <w:tblStylePr w:type="band2Horz">
-      <w:tcPr/>
-    </w:tblStylePr>
-    <w:tblStylePr w:type="band2Vert">
-      <w:tcPr/>
-    </w:tblStylePr>
-    <w:tblStylePr w:type="firstCol">
-      <w:tcPr/>
-    </w:tblStylePr>
-    <w:tblStylePr w:type="firstRow">
-      <w:tcPr/>
-    </w:tblStylePr>
-    <w:tblStylePr w:type="lastCol">
-      <w:tcPr/>
-    </w:tblStylePr>
-    <w:tblStylePr w:type="lastRow">
-      <w:tcPr/>
-    </w:tblStylePr>
-    <w:tblStylePr w:type="neCell">
-      <w:tcPr/>
-    </w:tblStylePr>
-    <w:tblStylePr w:type="nwCell">
-      <w:tcPr/>
-    </w:tblStylePr>
-    <w:tblStylePr w:type="seCell">
-      <w:tcPr/>
-    </w:tblStylePr>
-    <w:tblStylePr w:type="swCell">
-      <w:tcPr/>
-    </w:tblStylePr>
   </w:style>
   <w:style w:type="table" w:styleId="Table3">
     <w:basedOn w:val="TableNormal"/>
     <w:tblPr>
       <w:tblStyleRowBandSize w:val="1"/>
       <w:tblStyleColBandSize w:val="1"/>
-      <w:tblCellMar/>
     </w:tblPr>
-    <w:tblStylePr w:type="band1Horz">
-      <w:tcPr/>
-    </w:tblStylePr>
-    <w:tblStylePr w:type="band1Vert">
-      <w:tcPr/>
-    </w:tblStylePr>
-    <w:tblStylePr w:type="band2Horz">
-      <w:tcPr/>
-    </w:tblStylePr>
-    <w:tblStylePr w:type="band2Vert">
-      <w:tcPr/>
-    </w:tblStylePr>
-    <w:tblStylePr w:type="firstCol">
-      <w:tcPr/>
-    </w:tblStylePr>
-    <w:tblStylePr w:type="firstRow">
-      <w:tcPr/>
-    </w:tblStylePr>
-    <w:tblStylePr w:type="lastCol">
-      <w:tcPr/>
-    </w:tblStylePr>
-    <w:tblStylePr w:type="lastRow">
-      <w:tcPr/>
-    </w:tblStylePr>
-    <w:tblStylePr w:type="neCell">
-      <w:tcPr/>
-    </w:tblStylePr>
-    <w:tblStylePr w:type="nwCell">
-      <w:tcPr/>
-    </w:tblStylePr>
-    <w:tblStylePr w:type="seCell">
-      <w:tcPr/>
-    </w:tblStylePr>
-    <w:tblStylePr w:type="swCell">
-      <w:tcPr/>
-    </w:tblStylePr>
   </w:style>
   <w:style w:type="table" w:styleId="Table4">
     <w:basedOn w:val="TableNormal"/>
@@ -3494,132 +3722,21 @@
     <w:tblPr>
       <w:tblStyleRowBandSize w:val="1"/>
       <w:tblStyleColBandSize w:val="1"/>
-      <w:tblCellMar/>
     </w:tblPr>
-    <w:tblStylePr w:type="band1Horz">
-      <w:tcPr/>
-    </w:tblStylePr>
-    <w:tblStylePr w:type="band1Vert">
-      <w:tcPr/>
-    </w:tblStylePr>
-    <w:tblStylePr w:type="band2Horz">
-      <w:tcPr/>
-    </w:tblStylePr>
-    <w:tblStylePr w:type="band2Vert">
-      <w:tcPr/>
-    </w:tblStylePr>
-    <w:tblStylePr w:type="firstCol">
-      <w:tcPr/>
-    </w:tblStylePr>
-    <w:tblStylePr w:type="firstRow">
-      <w:tcPr/>
-    </w:tblStylePr>
-    <w:tblStylePr w:type="lastCol">
-      <w:tcPr/>
-    </w:tblStylePr>
-    <w:tblStylePr w:type="lastRow">
-      <w:tcPr/>
-    </w:tblStylePr>
-    <w:tblStylePr w:type="neCell">
-      <w:tcPr/>
-    </w:tblStylePr>
-    <w:tblStylePr w:type="nwCell">
-      <w:tcPr/>
-    </w:tblStylePr>
-    <w:tblStylePr w:type="seCell">
-      <w:tcPr/>
-    </w:tblStylePr>
-    <w:tblStylePr w:type="swCell">
-      <w:tcPr/>
-    </w:tblStylePr>
   </w:style>
   <w:style w:type="table" w:styleId="Table7">
     <w:basedOn w:val="TableNormal"/>
     <w:tblPr>
       <w:tblStyleRowBandSize w:val="1"/>
       <w:tblStyleColBandSize w:val="1"/>
-      <w:tblCellMar/>
     </w:tblPr>
-    <w:tblStylePr w:type="band1Horz">
-      <w:tcPr/>
-    </w:tblStylePr>
-    <w:tblStylePr w:type="band1Vert">
-      <w:tcPr/>
-    </w:tblStylePr>
-    <w:tblStylePr w:type="band2Horz">
-      <w:tcPr/>
-    </w:tblStylePr>
-    <w:tblStylePr w:type="band2Vert">
-      <w:tcPr/>
-    </w:tblStylePr>
-    <w:tblStylePr w:type="firstCol">
-      <w:tcPr/>
-    </w:tblStylePr>
-    <w:tblStylePr w:type="firstRow">
-      <w:tcPr/>
-    </w:tblStylePr>
-    <w:tblStylePr w:type="lastCol">
-      <w:tcPr/>
-    </w:tblStylePr>
-    <w:tblStylePr w:type="lastRow">
-      <w:tcPr/>
-    </w:tblStylePr>
-    <w:tblStylePr w:type="neCell">
-      <w:tcPr/>
-    </w:tblStylePr>
-    <w:tblStylePr w:type="nwCell">
-      <w:tcPr/>
-    </w:tblStylePr>
-    <w:tblStylePr w:type="seCell">
-      <w:tcPr/>
-    </w:tblStylePr>
-    <w:tblStylePr w:type="swCell">
-      <w:tcPr/>
-    </w:tblStylePr>
   </w:style>
   <w:style w:type="table" w:styleId="Table8">
     <w:basedOn w:val="TableNormal"/>
     <w:tblPr>
       <w:tblStyleRowBandSize w:val="1"/>
       <w:tblStyleColBandSize w:val="1"/>
-      <w:tblCellMar/>
     </w:tblPr>
-    <w:tblStylePr w:type="band1Horz">
-      <w:tcPr/>
-    </w:tblStylePr>
-    <w:tblStylePr w:type="band1Vert">
-      <w:tcPr/>
-    </w:tblStylePr>
-    <w:tblStylePr w:type="band2Horz">
-      <w:tcPr/>
-    </w:tblStylePr>
-    <w:tblStylePr w:type="band2Vert">
-      <w:tcPr/>
-    </w:tblStylePr>
-    <w:tblStylePr w:type="firstCol">
-      <w:tcPr/>
-    </w:tblStylePr>
-    <w:tblStylePr w:type="firstRow">
-      <w:tcPr/>
-    </w:tblStylePr>
-    <w:tblStylePr w:type="lastCol">
-      <w:tcPr/>
-    </w:tblStylePr>
-    <w:tblStylePr w:type="lastRow">
-      <w:tcPr/>
-    </w:tblStylePr>
-    <w:tblStylePr w:type="neCell">
-      <w:tcPr/>
-    </w:tblStylePr>
-    <w:tblStylePr w:type="nwCell">
-      <w:tcPr/>
-    </w:tblStylePr>
-    <w:tblStylePr w:type="seCell">
-      <w:tcPr/>
-    </w:tblStylePr>
-    <w:tblStylePr w:type="swCell">
-      <w:tcPr/>
-    </w:tblStylePr>
   </w:style>
 </w:styles>
 </file>

</xml_diff>